<commit_message>
fixed address so it shows the city state and zip
</commit_message>
<xml_diff>
--- a/docassemble/MAInformalAppellantBriefForm/data/templates/exhibit_attachment.cover_page.docx
+++ b/docassemble/MAInformalAppellantBriefForm/data/templates/exhibit_attachment.cover_page.docx
@@ -69,15 +69,7 @@
           <w:rFonts w:eastAsia="Courier New" w:cs="Courier New"/>
           <w:b/>
         </w:rPr>
-        <w:t>{</w:t>
-      </w:r>
-      <w:proofErr w:type="gramEnd"/>
-      <w:r>
-        <w:rPr>
-          <w:rFonts w:eastAsia="Courier New" w:cs="Courier New"/>
-          <w:b/>
-        </w:rPr>
-        <w:t xml:space="preserve">{ </w:t>
+        <w:t xml:space="preserve">{{ </w:t>
       </w:r>
       <w:proofErr w:type="spellStart"/>
       <w:r>
@@ -85,7 +77,23 @@
           <w:rFonts w:eastAsia="Courier New" w:cs="Courier New"/>
           <w:b/>
         </w:rPr>
-        <w:t>docket_number</w:t>
+        <w:t>docket</w:t>
+      </w:r>
+      <w:proofErr w:type="gramEnd"/>
+      <w:r>
+        <w:rPr>
+          <w:rFonts w:eastAsia="Courier New" w:cs="Courier New"/>
+          <w:b/>
+        </w:rPr>
+        <w:t>_</w:t>
+      </w:r>
+      <w:proofErr w:type="gramStart"/>
+      <w:r>
+        <w:rPr>
+          <w:rFonts w:eastAsia="Courier New" w:cs="Courier New"/>
+          <w:b/>
+        </w:rPr>
+        <w:t>number</w:t>
       </w:r>
       <w:proofErr w:type="spellEnd"/>
       <w:r>
@@ -93,7 +101,15 @@
           <w:rFonts w:eastAsia="Courier New" w:cs="Courier New"/>
           <w:b/>
         </w:rPr>
-        <w:t xml:space="preserve"> }}</w:t>
+        <w:t xml:space="preserve"> }</w:t>
+      </w:r>
+      <w:proofErr w:type="gramEnd"/>
+      <w:r>
+        <w:rPr>
+          <w:rFonts w:eastAsia="Courier New" w:cs="Courier New"/>
+          <w:b/>
+        </w:rPr>
+        <w:t>}</w:t>
       </w:r>
     </w:p>
     <w:p>
@@ -113,7 +129,7 @@
           <w:szCs w:val="24"/>
         </w:rPr>
         <w:pict w14:anchorId="2B47A622">
-          <v:rect id="_x0000_i1028" alt="" style="width:468pt;height:.05pt;mso-width-percent:0;mso-height-percent:0;mso-width-percent:0;mso-height-percent:0" o:hralign="center" o:hrstd="t" o:hrnoshade="t" o:hr="t" fillcolor="black [3213]" stroked="f"/>
+          <v:rect id="_x0000_i1025" alt="" style="width:468pt;height:.05pt;mso-width-percent:0;mso-height-percent:0;mso-width-percent:0;mso-height-percent:0" o:hralign="center" o:hrstd="t" o:hrnoshade="t" o:hr="t" fillcolor="black [3213]" stroked="f"/>
         </w:pict>
       </w:r>
     </w:p>
@@ -153,7 +169,23 @@
           <w:rFonts w:eastAsia="Courier New" w:cs="Courier New"/>
           <w:b/>
         </w:rPr>
-        <w:t>[0] }}</w:t>
+        <w:t>[0</w:t>
+      </w:r>
+      <w:proofErr w:type="gramStart"/>
+      <w:r>
+        <w:rPr>
+          <w:rFonts w:eastAsia="Courier New" w:cs="Courier New"/>
+          <w:b/>
+        </w:rPr>
+        <w:t>] }</w:t>
+      </w:r>
+      <w:proofErr w:type="gramEnd"/>
+      <w:r>
+        <w:rPr>
+          <w:rFonts w:eastAsia="Courier New" w:cs="Courier New"/>
+          <w:b/>
+        </w:rPr>
+        <w:t>}</w:t>
       </w:r>
     </w:p>
     <w:p>
@@ -283,7 +315,15 @@
           <w:rFonts w:eastAsia="Courier New" w:cs="Courier New"/>
           <w:b/>
         </w:rPr>
-        <w:t>_parties</w:t>
+        <w:t>_</w:t>
+      </w:r>
+      <w:proofErr w:type="gramStart"/>
+      <w:r>
+        <w:rPr>
+          <w:rFonts w:eastAsia="Courier New" w:cs="Courier New"/>
+          <w:b/>
+        </w:rPr>
+        <w:t>parties</w:t>
       </w:r>
       <w:proofErr w:type="spellEnd"/>
       <w:r>
@@ -291,7 +331,31 @@
           <w:rFonts w:eastAsia="Courier New" w:cs="Courier New"/>
           <w:b/>
         </w:rPr>
-        <w:t>[0] }}</w:t>
+        <w:t>[</w:t>
+      </w:r>
+      <w:proofErr w:type="gramEnd"/>
+      <w:r>
+        <w:rPr>
+          <w:rFonts w:eastAsia="Courier New" w:cs="Courier New"/>
+          <w:b/>
+        </w:rPr>
+        <w:t>0</w:t>
+      </w:r>
+      <w:proofErr w:type="gramStart"/>
+      <w:r>
+        <w:rPr>
+          <w:rFonts w:eastAsia="Courier New" w:cs="Courier New"/>
+          <w:b/>
+        </w:rPr>
+        <w:t>] }</w:t>
+      </w:r>
+      <w:proofErr w:type="gramEnd"/>
+      <w:r>
+        <w:rPr>
+          <w:rFonts w:eastAsia="Courier New" w:cs="Courier New"/>
+          <w:b/>
+        </w:rPr>
+        <w:t>}</w:t>
       </w:r>
     </w:p>
     <w:p>
@@ -336,7 +400,7 @@
           <w:szCs w:val="24"/>
         </w:rPr>
         <w:pict w14:anchorId="2A3187C7">
-          <v:rect id="_x0000_i1027" alt="" style="width:468pt;height:2.25pt;mso-width-percent:0;mso-height-percent:0;mso-width-percent:0;mso-height-percent:0" o:hralign="center" o:hrstd="t" o:hrnoshade="t" o:hr="t" fillcolor="black [3213]" stroked="f"/>
+          <v:rect id="_x0000_i1026" alt="" style="width:468pt;height:2.25pt;mso-width-percent:0;mso-height-percent:0;mso-width-percent:0;mso-height-percent:0" o:hralign="center" o:hrstd="t" o:hrnoshade="t" o:hr="t" fillcolor="black [3213]" stroked="f"/>
         </w:pict>
       </w:r>
     </w:p>
@@ -389,9 +453,9 @@
           <w:color w:val="000000"/>
           <w:shd w:val="clear" w:color="auto" w:fill="FFFFFF"/>
         </w:rPr>
-        <w:t>_court</w:t>
-      </w:r>
-      <w:proofErr w:type="spellEnd"/>
+        <w:t>_</w:t>
+      </w:r>
+      <w:proofErr w:type="gramStart"/>
       <w:r>
         <w:rPr>
           <w:rStyle w:val="normaltextrun"/>
@@ -401,7 +465,31 @@
           <w:color w:val="000000"/>
           <w:shd w:val="clear" w:color="auto" w:fill="FFFFFF"/>
         </w:rPr>
-        <w:t xml:space="preserve"> }}</w:t>
+        <w:t>court</w:t>
+      </w:r>
+      <w:proofErr w:type="spellEnd"/>
+      <w:r>
+        <w:rPr>
+          <w:rStyle w:val="normaltextrun"/>
+          <w:rFonts w:cs="Courier New"/>
+          <w:b/>
+          <w:bCs/>
+          <w:color w:val="000000"/>
+          <w:shd w:val="clear" w:color="auto" w:fill="FFFFFF"/>
+        </w:rPr>
+        <w:t xml:space="preserve"> }</w:t>
+      </w:r>
+      <w:proofErr w:type="gramEnd"/>
+      <w:r>
+        <w:rPr>
+          <w:rStyle w:val="normaltextrun"/>
+          <w:rFonts w:cs="Courier New"/>
+          <w:b/>
+          <w:bCs/>
+          <w:color w:val="000000"/>
+          <w:shd w:val="clear" w:color="auto" w:fill="FFFFFF"/>
+        </w:rPr>
+        <w:t>}</w:t>
       </w:r>
     </w:p>
     <w:p>
@@ -422,7 +510,7 @@
           <w:szCs w:val="24"/>
         </w:rPr>
         <w:pict w14:anchorId="60205C3A">
-          <v:rect id="_x0000_i1026" alt="" style="width:468pt;height:2.25pt;mso-width-percent:0;mso-height-percent:0;mso-width-percent:0;mso-height-percent:0" o:hralign="center" o:hrstd="t" o:hrnoshade="t" o:hr="t" fillcolor="black [3213]" stroked="f"/>
+          <v:rect id="_x0000_i1027" alt="" style="width:468pt;height:2.25pt;mso-width-percent:0;mso-height-percent:0;mso-width-percent:0;mso-height-percent:0" o:hralign="center" o:hrstd="t" o:hrnoshade="t" o:hr="t" fillcolor="black [3213]" stroked="f"/>
         </w:pict>
       </w:r>
     </w:p>
@@ -521,7 +609,15 @@
           <w:b/>
           <w:bCs/>
         </w:rPr>
-        <w:t>_volume_total</w:t>
+        <w:t>_volume_</w:t>
+      </w:r>
+      <w:proofErr w:type="gramStart"/>
+      <w:r>
+        <w:rPr>
+          <w:b/>
+          <w:bCs/>
+        </w:rPr>
+        <w:t>total</w:t>
       </w:r>
       <w:proofErr w:type="spellEnd"/>
       <w:r>
@@ -529,7 +625,15 @@
           <w:b/>
           <w:bCs/>
         </w:rPr>
-        <w:t xml:space="preserve"> }}</w:t>
+        <w:t xml:space="preserve"> }</w:t>
+      </w:r>
+      <w:proofErr w:type="gramEnd"/>
+      <w:r>
+        <w:rPr>
+          <w:b/>
+          <w:bCs/>
+        </w:rPr>
+        <w:t>}</w:t>
       </w:r>
     </w:p>
     <w:p>
@@ -555,7 +659,7 @@
           <w:szCs w:val="24"/>
         </w:rPr>
         <w:pict w14:anchorId="643FDA3B">
-          <v:rect id="_x0000_i1025" alt="" style="width:468pt;height:2.25pt;mso-width-percent:0;mso-height-percent:0;mso-width-percent:0;mso-height-percent:0" o:hralign="center" o:hrstd="t" o:hrnoshade="t" o:hr="t" fillcolor="black [3213]" stroked="f"/>
+          <v:rect id="_x0000_i1028" alt="" style="width:468pt;height:2.25pt;mso-width-percent:0;mso-height-percent:0;mso-width-percent:0;mso-height-percent:0" o:hralign="center" o:hrstd="t" o:hrnoshade="t" o:hr="t" fillcolor="black [3213]" stroked="f"/>
         </w:pict>
       </w:r>
     </w:p>
@@ -598,28 +702,56 @@
         <w:rPr>
           <w:rFonts w:eastAsia="Courier New" w:cs="Courier New"/>
         </w:rPr>
-        <w:t>{</w:t>
-      </w:r>
-      <w:proofErr w:type="gramEnd"/>
-      <w:r>
-        <w:rPr>
-          <w:rFonts w:eastAsia="Courier New" w:cs="Courier New"/>
-        </w:rPr>
-        <w:t>{ users[0].</w:t>
+        <w:t>{{ users</w:t>
+      </w:r>
+      <w:proofErr w:type="gramEnd"/>
+      <w:r>
+        <w:rPr>
+          <w:rFonts w:eastAsia="Courier New" w:cs="Courier New"/>
+        </w:rPr>
+        <w:t>[0</w:t>
+      </w:r>
+      <w:proofErr w:type="gramStart"/>
+      <w:r>
+        <w:rPr>
+          <w:rFonts w:eastAsia="Courier New" w:cs="Courier New"/>
+        </w:rPr>
+        <w:t>].</w:t>
       </w:r>
       <w:proofErr w:type="spellStart"/>
       <w:r>
         <w:rPr>
           <w:rFonts w:eastAsia="Courier New" w:cs="Courier New"/>
         </w:rPr>
-        <w:t>signature_date</w:t>
+        <w:t>signature</w:t>
+      </w:r>
+      <w:proofErr w:type="gramEnd"/>
+      <w:r>
+        <w:rPr>
+          <w:rFonts w:eastAsia="Courier New" w:cs="Courier New"/>
+        </w:rPr>
+        <w:t>_</w:t>
+      </w:r>
+      <w:proofErr w:type="gramStart"/>
+      <w:r>
+        <w:rPr>
+          <w:rFonts w:eastAsia="Courier New" w:cs="Courier New"/>
+        </w:rPr>
+        <w:t>date</w:t>
       </w:r>
       <w:proofErr w:type="spellEnd"/>
       <w:r>
         <w:rPr>
           <w:rFonts w:eastAsia="Courier New" w:cs="Courier New"/>
         </w:rPr>
-        <w:t xml:space="preserve"> }}</w:t>
+        <w:t xml:space="preserve"> }</w:t>
+      </w:r>
+      <w:proofErr w:type="gramEnd"/>
+      <w:r>
+        <w:rPr>
+          <w:rFonts w:eastAsia="Courier New" w:cs="Courier New"/>
+        </w:rPr>
+        <w:t>}</w:t>
       </w:r>
     </w:p>
     <w:p>
@@ -668,7 +800,21 @@
         <w:rPr>
           <w:rFonts w:eastAsia="Courier New" w:cs="Courier New"/>
         </w:rPr>
-        <w:t>[0] }}</w:t>
+        <w:t>[0</w:t>
+      </w:r>
+      <w:proofErr w:type="gramStart"/>
+      <w:r>
+        <w:rPr>
+          <w:rFonts w:eastAsia="Courier New" w:cs="Courier New"/>
+        </w:rPr>
+        <w:t>] }</w:t>
+      </w:r>
+      <w:proofErr w:type="gramEnd"/>
+      <w:r>
+        <w:rPr>
+          <w:rFonts w:eastAsia="Courier New" w:cs="Courier New"/>
+        </w:rPr>
+        <w:t>}</w:t>
       </w:r>
     </w:p>
     <w:p>
@@ -717,7 +863,21 @@
         <w:rPr>
           <w:rFonts w:eastAsia="Courier New" w:cs="Courier New"/>
         </w:rPr>
-        <w:t xml:space="preserve">[0].pronouns }} </w:t>
+        <w:t>[0</w:t>
+      </w:r>
+      <w:proofErr w:type="gramStart"/>
+      <w:r>
+        <w:rPr>
+          <w:rFonts w:eastAsia="Courier New" w:cs="Courier New"/>
+        </w:rPr>
+        <w:t>].pronouns</w:t>
+      </w:r>
+      <w:proofErr w:type="gramEnd"/>
+      <w:r>
+        <w:rPr>
+          <w:rFonts w:eastAsia="Courier New" w:cs="Courier New"/>
+        </w:rPr>
+        <w:t xml:space="preserve"> }} </w:t>
       </w:r>
     </w:p>
     <w:p>
@@ -754,33 +914,71 @@
         </w:rPr>
         <w:t xml:space="preserve"> </w:t>
       </w:r>
-      <w:proofErr w:type="gramStart"/>
-      <w:r>
-        <w:rPr>
-          <w:rFonts w:eastAsia="Courier New" w:cs="Courier New"/>
-        </w:rPr>
-        <w:t>{{ users</w:t>
-      </w:r>
-      <w:proofErr w:type="gramEnd"/>
-      <w:r>
-        <w:rPr>
-          <w:rFonts w:eastAsia="Courier New" w:cs="Courier New"/>
-        </w:rPr>
-        <w:t>[0].</w:t>
+      <w:r>
+        <w:rPr>
+          <w:rFonts w:eastAsia="Courier New" w:cs="Courier New"/>
+        </w:rPr>
+        <w:t xml:space="preserve">{{ </w:t>
+      </w:r>
+      <w:r>
+        <w:rPr>
+          <w:rFonts w:eastAsia="Courier New" w:cs="Courier New"/>
+        </w:rPr>
+        <w:t>users[0].</w:t>
       </w:r>
       <w:proofErr w:type="spellStart"/>
       <w:r>
         <w:rPr>
           <w:rFonts w:eastAsia="Courier New" w:cs="Courier New"/>
         </w:rPr>
-        <w:t>address.address</w:t>
+        <w:t>address.</w:t>
+      </w:r>
+      <w:r>
+        <w:rPr>
+          <w:rFonts w:eastAsia="Courier New" w:cs="Courier New"/>
+        </w:rPr>
+        <w:t>address</w:t>
       </w:r>
       <w:proofErr w:type="spellEnd"/>
       <w:r>
         <w:rPr>
           <w:rFonts w:eastAsia="Courier New" w:cs="Courier New"/>
         </w:rPr>
-        <w:t xml:space="preserve"> }}</w:t>
+        <w:t xml:space="preserve"> </w:t>
+      </w:r>
+      <w:r>
+        <w:rPr>
+          <w:rFonts w:eastAsia="Courier New" w:cs="Courier New"/>
+        </w:rPr>
+        <w:t>}}, {{ users[0].</w:t>
+      </w:r>
+      <w:proofErr w:type="spellStart"/>
+      <w:r>
+        <w:rPr>
+          <w:rFonts w:eastAsia="Courier New" w:cs="Courier New"/>
+        </w:rPr>
+        <w:t>address.city</w:t>
+      </w:r>
+      <w:proofErr w:type="spellEnd"/>
+      <w:r>
+        <w:rPr>
+          <w:rFonts w:eastAsia="Courier New" w:cs="Courier New"/>
+        </w:rPr>
+        <w:t xml:space="preserve"> }}, {{ users[0].</w:t>
+      </w:r>
+      <w:proofErr w:type="spellStart"/>
+      <w:r>
+        <w:rPr>
+          <w:rFonts w:eastAsia="Courier New" w:cs="Courier New"/>
+        </w:rPr>
+        <w:t>address.state</w:t>
+      </w:r>
+      <w:proofErr w:type="spellEnd"/>
+      <w:r>
+        <w:rPr>
+          <w:rFonts w:eastAsia="Courier New" w:cs="Courier New"/>
+        </w:rPr>
+        <w:t xml:space="preserve"> }} {{ users[0].address.zip }}</w:t>
       </w:r>
     </w:p>
     <w:p>
@@ -841,21 +1039,49 @@
         <w:rPr>
           <w:rFonts w:eastAsia="Courier New" w:cs="Courier New"/>
         </w:rPr>
-        <w:t>[0].</w:t>
+        <w:t>[0</w:t>
+      </w:r>
+      <w:proofErr w:type="gramStart"/>
+      <w:r>
+        <w:rPr>
+          <w:rFonts w:eastAsia="Courier New" w:cs="Courier New"/>
+        </w:rPr>
+        <w:t>].</w:t>
       </w:r>
       <w:proofErr w:type="spellStart"/>
       <w:r>
         <w:rPr>
           <w:rFonts w:eastAsia="Courier New" w:cs="Courier New"/>
         </w:rPr>
-        <w:t>phone_number</w:t>
+        <w:t>phone</w:t>
+      </w:r>
+      <w:proofErr w:type="gramEnd"/>
+      <w:r>
+        <w:rPr>
+          <w:rFonts w:eastAsia="Courier New" w:cs="Courier New"/>
+        </w:rPr>
+        <w:t>_</w:t>
+      </w:r>
+      <w:proofErr w:type="gramStart"/>
+      <w:r>
+        <w:rPr>
+          <w:rFonts w:eastAsia="Courier New" w:cs="Courier New"/>
+        </w:rPr>
+        <w:t>number</w:t>
       </w:r>
       <w:proofErr w:type="spellEnd"/>
       <w:r>
         <w:rPr>
           <w:rFonts w:eastAsia="Courier New" w:cs="Courier New"/>
         </w:rPr>
-        <w:t xml:space="preserve"> }}</w:t>
+        <w:t xml:space="preserve"> }</w:t>
+      </w:r>
+      <w:proofErr w:type="gramEnd"/>
+      <w:r>
+        <w:rPr>
+          <w:rFonts w:eastAsia="Courier New" w:cs="Courier New"/>
+        </w:rPr>
+        <w:t>}</w:t>
       </w:r>
     </w:p>
     <w:p>
@@ -916,7 +1142,21 @@
         <w:rPr>
           <w:rFonts w:eastAsia="Courier New" w:cs="Courier New"/>
         </w:rPr>
-        <w:t>[0].email }}</w:t>
+        <w:t>[0</w:t>
+      </w:r>
+      <w:proofErr w:type="gramStart"/>
+      <w:r>
+        <w:rPr>
+          <w:rFonts w:eastAsia="Courier New" w:cs="Courier New"/>
+        </w:rPr>
+        <w:t>].email</w:t>
+      </w:r>
+      <w:proofErr w:type="gramEnd"/>
+      <w:r>
+        <w:rPr>
+          <w:rFonts w:eastAsia="Courier New" w:cs="Courier New"/>
+        </w:rPr>
+        <w:t xml:space="preserve"> }}</w:t>
       </w:r>
     </w:p>
     <w:p>
@@ -942,21 +1182,27 @@
         </w:tabs>
         <w:jc w:val="center"/>
         <w:rPr>
-          <w:rFonts w:cs="Courier New"/>
-          <w:b/>
-          <w:szCs w:val="24"/>
-          <w:u w:val="single"/>
-        </w:rPr>
-      </w:pPr>
-      <w:r>
-        <w:rPr>
-          <w:rFonts w:cs="Courier New"/>
-          <w:b/>
-          <w:szCs w:val="24"/>
-          <w:u w:val="single"/>
+          <w:rFonts w:ascii="Times New Roman" w:hAnsi="Times New Roman" w:cs="Times New Roman"/>
+          <w:b/>
+          <w:szCs w:val="24"/>
+        </w:rPr>
+      </w:pPr>
+      <w:r>
+        <w:rPr>
+          <w:rFonts w:ascii="Times New Roman" w:hAnsi="Times New Roman" w:cs="Times New Roman"/>
+          <w:b/>
+          <w:szCs w:val="24"/>
         </w:rPr>
         <w:lastRenderedPageBreak/>
-        <w:t>Table of Contents</w:t>
+        <w:t xml:space="preserve">Table of </w:t>
+      </w:r>
+      <w:r>
+        <w:rPr>
+          <w:rFonts w:ascii="Times New Roman" w:hAnsi="Times New Roman" w:cs="Times New Roman"/>
+          <w:b/>
+          <w:szCs w:val="24"/>
+        </w:rPr>
+        <w:t>Contents</w:t>
       </w:r>
     </w:p>
     <w:p>
@@ -966,13 +1212,13 @@
         </w:tabs>
         <w:spacing w:after="0"/>
         <w:rPr>
-          <w:rFonts w:cs="Courier New"/>
-          <w:szCs w:val="24"/>
-        </w:rPr>
-      </w:pPr>
-      <w:r>
-        <w:rPr>
-          <w:rFonts w:cs="Courier New"/>
+          <w:rFonts w:ascii="Times New Roman" w:hAnsi="Times New Roman" w:cs="Times New Roman"/>
+          <w:szCs w:val="24"/>
+        </w:rPr>
+      </w:pPr>
+      <w:r>
+        <w:rPr>
+          <w:rFonts w:ascii="Times New Roman" w:hAnsi="Times New Roman" w:cs="Times New Roman"/>
           <w:szCs w:val="24"/>
         </w:rPr>
         <w:t xml:space="preserve">{%p set </w:t>
@@ -980,7 +1226,7 @@
       <w:proofErr w:type="spellStart"/>
       <w:r>
         <w:rPr>
-          <w:rFonts w:cs="Courier New"/>
+          <w:rFonts w:ascii="Times New Roman" w:hAnsi="Times New Roman" w:cs="Times New Roman"/>
           <w:szCs w:val="24"/>
         </w:rPr>
         <w:t>table_page_length</w:t>
@@ -988,7 +1234,7 @@
       <w:proofErr w:type="spellEnd"/>
       <w:r>
         <w:rPr>
-          <w:rFonts w:cs="Courier New"/>
+          <w:rFonts w:ascii="Times New Roman" w:hAnsi="Times New Roman" w:cs="Times New Roman"/>
           <w:szCs w:val="24"/>
         </w:rPr>
         <w:t xml:space="preserve"> = [1, exhibits | length / 27] | max | </w:t>
@@ -996,7 +1242,7 @@
       <w:proofErr w:type="gramStart"/>
       <w:r>
         <w:rPr>
-          <w:rFonts w:cs="Courier New"/>
+          <w:rFonts w:ascii="Times New Roman" w:hAnsi="Times New Roman" w:cs="Times New Roman"/>
           <w:szCs w:val="24"/>
         </w:rPr>
         <w:t>round(</w:t>
@@ -1004,10 +1250,26 @@
       <w:proofErr w:type="gramEnd"/>
       <w:r>
         <w:rPr>
-          <w:rFonts w:cs="Courier New"/>
-          <w:szCs w:val="24"/>
-        </w:rPr>
-        <w:t>0, 'ceil') | int %}{# per heuristics, this page will fit about 27 exhibits #}</w:t>
+          <w:rFonts w:ascii="Times New Roman" w:hAnsi="Times New Roman" w:cs="Times New Roman"/>
+          <w:szCs w:val="24"/>
+        </w:rPr>
+        <w:t xml:space="preserve">0, 'ceil') | int </w:t>
+      </w:r>
+      <w:proofErr w:type="gramStart"/>
+      <w:r>
+        <w:rPr>
+          <w:rFonts w:ascii="Times New Roman" w:hAnsi="Times New Roman" w:cs="Times New Roman"/>
+          <w:szCs w:val="24"/>
+        </w:rPr>
+        <w:t>%}{</w:t>
+      </w:r>
+      <w:proofErr w:type="gramEnd"/>
+      <w:r>
+        <w:rPr>
+          <w:rFonts w:ascii="Times New Roman" w:hAnsi="Times New Roman" w:cs="Times New Roman"/>
+          <w:szCs w:val="24"/>
+        </w:rPr>
+        <w:t># per heuristics, this page will fit about 27 exhibits #}</w:t>
       </w:r>
     </w:p>
     <w:p>
@@ -1017,17 +1279,26 @@
         </w:tabs>
         <w:spacing w:after="0"/>
         <w:rPr>
-          <w:rFonts w:cs="Courier New"/>
-          <w:szCs w:val="24"/>
-        </w:rPr>
-      </w:pPr>
-      <w:r>
-        <w:rPr>
-          <w:rFonts w:cs="Courier New"/>
-          <w:szCs w:val="24"/>
-        </w:rPr>
-        <w:t>{%p for exhibit in exhibits %}</w:t>
-      </w:r>
+          <w:rFonts w:ascii="Times New Roman" w:hAnsi="Times New Roman" w:cs="Times New Roman"/>
+          <w:szCs w:val="24"/>
+        </w:rPr>
+      </w:pPr>
+      <w:r>
+        <w:rPr>
+          <w:rFonts w:ascii="Times New Roman" w:hAnsi="Times New Roman" w:cs="Times New Roman"/>
+          <w:szCs w:val="24"/>
+        </w:rPr>
+        <w:t xml:space="preserve">{%p for exhibit in </w:t>
+      </w:r>
+      <w:proofErr w:type="gramStart"/>
+      <w:r>
+        <w:rPr>
+          <w:rFonts w:ascii="Times New Roman" w:hAnsi="Times New Roman" w:cs="Times New Roman"/>
+          <w:szCs w:val="24"/>
+        </w:rPr>
+        <w:t>exhibits %}</w:t>
+      </w:r>
+      <w:proofErr w:type="gramEnd"/>
     </w:p>
     <w:p>
       <w:pPr>
@@ -1036,14 +1307,14 @@
         </w:tabs>
         <w:spacing w:after="0"/>
         <w:rPr>
-          <w:rFonts w:cs="Courier New"/>
-          <w:szCs w:val="24"/>
-        </w:rPr>
-      </w:pPr>
-      <w:proofErr w:type="gramStart"/>
-      <w:r>
-        <w:rPr>
-          <w:rFonts w:cs="Courier New"/>
+          <w:rFonts w:ascii="Times New Roman" w:hAnsi="Times New Roman" w:cs="Times New Roman"/>
+          <w:szCs w:val="24"/>
+        </w:rPr>
+      </w:pPr>
+      <w:proofErr w:type="gramStart"/>
+      <w:r>
+        <w:rPr>
+          <w:rFonts w:ascii="Times New Roman" w:hAnsi="Times New Roman" w:cs="Times New Roman"/>
           <w:szCs w:val="24"/>
         </w:rPr>
         <w:t xml:space="preserve">{{ </w:t>
@@ -1051,7 +1322,7 @@
       <w:proofErr w:type="spellStart"/>
       <w:r>
         <w:rPr>
-          <w:rFonts w:cs="Courier New"/>
+          <w:rFonts w:ascii="Times New Roman" w:hAnsi="Times New Roman" w:cs="Times New Roman"/>
           <w:szCs w:val="24"/>
         </w:rPr>
         <w:t>exhibit</w:t>
@@ -1059,31 +1330,46 @@
       <w:proofErr w:type="gramEnd"/>
       <w:r>
         <w:rPr>
-          <w:rFonts w:cs="Courier New"/>
-          <w:szCs w:val="24"/>
-        </w:rPr>
-        <w:t>.title</w:t>
+          <w:rFonts w:ascii="Times New Roman" w:hAnsi="Times New Roman" w:cs="Times New Roman"/>
+          <w:szCs w:val="24"/>
+        </w:rPr>
+        <w:t>.</w:t>
+      </w:r>
+      <w:proofErr w:type="gramStart"/>
+      <w:r>
+        <w:rPr>
+          <w:rFonts w:ascii="Times New Roman" w:hAnsi="Times New Roman" w:cs="Times New Roman"/>
+          <w:szCs w:val="24"/>
+        </w:rPr>
+        <w:t>title</w:t>
       </w:r>
       <w:proofErr w:type="spellEnd"/>
       <w:r>
         <w:rPr>
-          <w:rFonts w:cs="Courier New"/>
+          <w:rFonts w:ascii="Times New Roman" w:hAnsi="Times New Roman" w:cs="Times New Roman"/>
           <w:szCs w:val="24"/>
         </w:rPr>
         <w:t xml:space="preserve"> }}</w:t>
       </w:r>
       <w:r>
         <w:rPr>
-          <w:rFonts w:cs="Courier New"/>
+          <w:rFonts w:ascii="Times New Roman" w:hAnsi="Times New Roman" w:cs="Times New Roman"/>
           <w:szCs w:val="24"/>
         </w:rPr>
         <w:tab/>
+      </w:r>
+      <w:proofErr w:type="gramEnd"/>
+      <w:r>
+        <w:rPr>
+          <w:rFonts w:ascii="Times New Roman" w:hAnsi="Times New Roman" w:cs="Times New Roman"/>
+          <w:szCs w:val="24"/>
+        </w:rPr>
         <w:t xml:space="preserve">{% if </w:t>
       </w:r>
       <w:proofErr w:type="spellStart"/>
       <w:r>
         <w:rPr>
-          <w:rFonts w:cs="Courier New"/>
+          <w:rFonts w:ascii="Times New Roman" w:hAnsi="Times New Roman" w:cs="Times New Roman"/>
           <w:szCs w:val="24"/>
         </w:rPr>
         <w:t>include_exhibit_cover_pages</w:t>
@@ -1091,40 +1377,65 @@
       <w:proofErr w:type="spellEnd"/>
       <w:r>
         <w:rPr>
-          <w:rFonts w:cs="Courier New"/>
-          <w:szCs w:val="24"/>
-        </w:rPr>
-        <w:t xml:space="preserve"> %}{{ </w:t>
+          <w:rFonts w:ascii="Times New Roman" w:hAnsi="Times New Roman" w:cs="Times New Roman"/>
+          <w:szCs w:val="24"/>
+        </w:rPr>
+        <w:t xml:space="preserve"> </w:t>
+      </w:r>
+      <w:proofErr w:type="gramStart"/>
+      <w:r>
+        <w:rPr>
+          <w:rFonts w:ascii="Times New Roman" w:hAnsi="Times New Roman" w:cs="Times New Roman"/>
+          <w:szCs w:val="24"/>
+        </w:rPr>
+        <w:t xml:space="preserve">%}{{ </w:t>
       </w:r>
       <w:proofErr w:type="spellStart"/>
       <w:r>
         <w:rPr>
-          <w:rFonts w:cs="Courier New"/>
-          <w:szCs w:val="24"/>
-        </w:rPr>
-        <w:t>exhibit.start_page</w:t>
+          <w:rFonts w:ascii="Times New Roman" w:hAnsi="Times New Roman" w:cs="Times New Roman"/>
+          <w:szCs w:val="24"/>
+        </w:rPr>
+        <w:t>exhibit</w:t>
+      </w:r>
+      <w:proofErr w:type="gramEnd"/>
+      <w:r>
+        <w:rPr>
+          <w:rFonts w:ascii="Times New Roman" w:hAnsi="Times New Roman" w:cs="Times New Roman"/>
+          <w:szCs w:val="24"/>
+        </w:rPr>
+        <w:t>.</w:t>
+      </w:r>
+      <w:r>
+        <w:rPr>
+          <w:rFonts w:ascii="Times New Roman" w:hAnsi="Times New Roman" w:cs="Times New Roman"/>
+          <w:szCs w:val="24"/>
+        </w:rPr>
+        <w:t>start_page</w:t>
       </w:r>
       <w:proofErr w:type="spellEnd"/>
       <w:r>
         <w:rPr>
-          <w:rFonts w:cs="Courier New"/>
+          <w:rFonts w:ascii="Times New Roman" w:hAnsi="Times New Roman" w:cs="Times New Roman"/>
           <w:szCs w:val="24"/>
         </w:rPr>
         <w:t xml:space="preserve"> + </w:t>
       </w:r>
       <w:proofErr w:type="spellStart"/>
-      <w:r>
-        <w:rPr>
-          <w:rFonts w:cs="Courier New"/>
+      <w:proofErr w:type="gramStart"/>
+      <w:r>
+        <w:rPr>
+          <w:rFonts w:ascii="Times New Roman" w:hAnsi="Times New Roman" w:cs="Times New Roman"/>
           <w:szCs w:val="24"/>
           <w:highlight w:val="cyan"/>
         </w:rPr>
         <w:t>loop.index</w:t>
       </w:r>
       <w:proofErr w:type="spellEnd"/>
-      <w:r>
-        <w:rPr>
-          <w:rFonts w:cs="Courier New"/>
+      <w:proofErr w:type="gramEnd"/>
+      <w:r>
+        <w:rPr>
+          <w:rFonts w:ascii="Times New Roman" w:hAnsi="Times New Roman" w:cs="Times New Roman"/>
           <w:szCs w:val="24"/>
         </w:rPr>
         <w:t xml:space="preserve"> + </w:t>
@@ -1132,7 +1443,7 @@
       <w:proofErr w:type="spellStart"/>
       <w:r>
         <w:rPr>
-          <w:rFonts w:cs="Courier New"/>
+          <w:rFonts w:ascii="Times New Roman" w:hAnsi="Times New Roman" w:cs="Times New Roman"/>
           <w:szCs w:val="24"/>
         </w:rPr>
         <w:t>table_page_length</w:t>
@@ -1140,43 +1451,116 @@
       <w:proofErr w:type="spellEnd"/>
       <w:r>
         <w:rPr>
-          <w:rFonts w:cs="Courier New"/>
-          <w:szCs w:val="24"/>
-        </w:rPr>
-        <w:t xml:space="preserve"> - 1 }}{% else %}{{ </w:t>
+          <w:rFonts w:ascii="Times New Roman" w:hAnsi="Times New Roman" w:cs="Times New Roman"/>
+          <w:szCs w:val="24"/>
+        </w:rPr>
+        <w:t xml:space="preserve"> - </w:t>
+      </w:r>
+      <w:proofErr w:type="gramStart"/>
+      <w:r>
+        <w:rPr>
+          <w:rFonts w:ascii="Times New Roman" w:hAnsi="Times New Roman" w:cs="Times New Roman"/>
+          <w:szCs w:val="24"/>
+        </w:rPr>
+        <w:t>1 }}{</w:t>
+      </w:r>
+      <w:proofErr w:type="gramEnd"/>
+      <w:r>
+        <w:rPr>
+          <w:rFonts w:ascii="Times New Roman" w:hAnsi="Times New Roman" w:cs="Times New Roman"/>
+          <w:szCs w:val="24"/>
+        </w:rPr>
+        <w:t xml:space="preserve">% else </w:t>
+      </w:r>
+      <w:proofErr w:type="gramStart"/>
+      <w:r>
+        <w:rPr>
+          <w:rFonts w:ascii="Times New Roman" w:hAnsi="Times New Roman" w:cs="Times New Roman"/>
+          <w:szCs w:val="24"/>
+        </w:rPr>
+        <w:t xml:space="preserve">%}{{ </w:t>
       </w:r>
       <w:proofErr w:type="spellStart"/>
       <w:r>
         <w:rPr>
-          <w:rFonts w:cs="Courier New"/>
-          <w:szCs w:val="24"/>
-        </w:rPr>
-        <w:t>table_page_length</w:t>
+          <w:rFonts w:ascii="Times New Roman" w:hAnsi="Times New Roman" w:cs="Times New Roman"/>
+          <w:szCs w:val="24"/>
+        </w:rPr>
+        <w:t>table</w:t>
+      </w:r>
+      <w:proofErr w:type="gramEnd"/>
+      <w:r>
+        <w:rPr>
+          <w:rFonts w:ascii="Times New Roman" w:hAnsi="Times New Roman" w:cs="Times New Roman"/>
+          <w:szCs w:val="24"/>
+        </w:rPr>
+        <w:t>_page_length</w:t>
       </w:r>
       <w:proofErr w:type="spellEnd"/>
       <w:r>
         <w:rPr>
-          <w:rFonts w:cs="Courier New"/>
+          <w:rFonts w:ascii="Times New Roman" w:hAnsi="Times New Roman" w:cs="Times New Roman"/>
           <w:szCs w:val="24"/>
         </w:rPr>
         <w:t xml:space="preserve"> + </w:t>
       </w:r>
       <w:proofErr w:type="spellStart"/>
-      <w:r>
-        <w:rPr>
-          <w:rFonts w:cs="Courier New"/>
-          <w:szCs w:val="24"/>
-        </w:rPr>
-        <w:t>exhibit.start_page</w:t>
+      <w:proofErr w:type="gramStart"/>
+      <w:r>
+        <w:rPr>
+          <w:rFonts w:ascii="Times New Roman" w:hAnsi="Times New Roman" w:cs="Times New Roman"/>
+          <w:szCs w:val="24"/>
+        </w:rPr>
+        <w:t>exhibit.</w:t>
+      </w:r>
+      <w:r>
+        <w:rPr>
+          <w:rFonts w:ascii="Times New Roman" w:hAnsi="Times New Roman" w:cs="Times New Roman"/>
+          <w:szCs w:val="24"/>
+        </w:rPr>
+        <w:t>start</w:t>
+      </w:r>
+      <w:proofErr w:type="gramEnd"/>
+      <w:r>
+        <w:rPr>
+          <w:rFonts w:ascii="Times New Roman" w:hAnsi="Times New Roman" w:cs="Times New Roman"/>
+          <w:szCs w:val="24"/>
+        </w:rPr>
+        <w:t>_</w:t>
+      </w:r>
+      <w:proofErr w:type="gramStart"/>
+      <w:r>
+        <w:rPr>
+          <w:rFonts w:ascii="Times New Roman" w:hAnsi="Times New Roman" w:cs="Times New Roman"/>
+          <w:szCs w:val="24"/>
+        </w:rPr>
+        <w:t>page</w:t>
       </w:r>
       <w:proofErr w:type="spellEnd"/>
       <w:r>
         <w:rPr>
-          <w:rFonts w:cs="Courier New"/>
-          <w:szCs w:val="24"/>
-        </w:rPr>
-        <w:t xml:space="preserve"> }}{% endif %}</w:t>
-      </w:r>
+          <w:rFonts w:ascii="Times New Roman" w:hAnsi="Times New Roman" w:cs="Times New Roman"/>
+          <w:szCs w:val="24"/>
+        </w:rPr>
+        <w:t xml:space="preserve"> }}{</w:t>
+      </w:r>
+      <w:proofErr w:type="gramEnd"/>
+      <w:r>
+        <w:rPr>
+          <w:rFonts w:ascii="Times New Roman" w:hAnsi="Times New Roman" w:cs="Times New Roman"/>
+          <w:szCs w:val="24"/>
+        </w:rPr>
+        <w:t xml:space="preserve">% </w:t>
+      </w:r>
+      <w:proofErr w:type="gramStart"/>
+      <w:r>
+        <w:rPr>
+          <w:rFonts w:ascii="Times New Roman" w:hAnsi="Times New Roman" w:cs="Times New Roman"/>
+          <w:szCs w:val="24"/>
+        </w:rPr>
+        <w:t>endif %}</w:t>
+      </w:r>
+      <w:proofErr w:type="gramEnd"/>
     </w:p>
     <w:p>
       <w:pPr>
@@ -1185,21 +1569,22 @@
           <w:tab w:val="left" w:leader="dot" w:pos="5760"/>
         </w:tabs>
         <w:rPr>
-          <w:rFonts w:cs="Courier New"/>
-          <w:szCs w:val="24"/>
-        </w:rPr>
-      </w:pPr>
-      <w:r>
-        <w:rPr>
-          <w:rFonts w:cs="Courier New"/>
+          <w:rFonts w:ascii="Times New Roman" w:hAnsi="Times New Roman" w:cs="Times New Roman"/>
+          <w:szCs w:val="24"/>
+        </w:rPr>
+      </w:pPr>
+      <w:r>
+        <w:rPr>
+          <w:rFonts w:ascii="Times New Roman" w:hAnsi="Times New Roman" w:cs="Times New Roman"/>
           <w:szCs w:val="24"/>
         </w:rPr>
         <w:t xml:space="preserve">{%p </w:t>
       </w:r>
       <w:proofErr w:type="spellStart"/>
-      <w:r>
-        <w:rPr>
-          <w:rFonts w:cs="Courier New"/>
+      <w:proofErr w:type="gramStart"/>
+      <w:r>
+        <w:rPr>
+          <w:rFonts w:ascii="Times New Roman" w:hAnsi="Times New Roman" w:cs="Times New Roman"/>
           <w:szCs w:val="24"/>
         </w:rPr>
         <w:t>endfor</w:t>
@@ -1207,19 +1592,14 @@
       <w:proofErr w:type="spellEnd"/>
       <w:r>
         <w:rPr>
-          <w:rFonts w:cs="Courier New"/>
+          <w:rFonts w:ascii="Times New Roman" w:hAnsi="Times New Roman" w:cs="Times New Roman"/>
           <w:szCs w:val="24"/>
         </w:rPr>
         <w:t xml:space="preserve"> %}</w:t>
       </w:r>
-    </w:p>
-    <w:p>
-      <w:pPr>
-        <w:rPr>
-          <w:rFonts w:cs="Courier New"/>
-        </w:rPr>
-      </w:pPr>
-    </w:p>
+      <w:proofErr w:type="gramEnd"/>
+    </w:p>
+    <w:p/>
     <w:sectPr>
       <w:headerReference w:type="even" r:id="rId9"/>
       <w:headerReference w:type="default" r:id="rId10"/>
@@ -2198,6 +2578,21 @@
 </file>
 
 <file path=customXml/item1.xml><?xml version="1.0" encoding="utf-8"?>
+<p:properties xmlns:p="http://schemas.microsoft.com/office/2006/metadata/properties" xmlns:xsi="http://www.w3.org/2001/XMLSchema-instance" xmlns:pc="http://schemas.microsoft.com/office/infopath/2007/PartnerControls">
+  <documentManagement/>
+</p:properties>
+</file>
+
+<file path=customXml/item2.xml><?xml version="1.0" encoding="utf-8"?>
+<?mso-contentType ?>
+<FormTemplates xmlns="http://schemas.microsoft.com/sharepoint/v3/contenttype/forms">
+  <Display>DocumentLibraryForm</Display>
+  <Edit>DocumentLibraryForm</Edit>
+  <New>DocumentLibraryForm</New>
+</FormTemplates>
+</file>
+
+<file path=customXml/item3.xml><?xml version="1.0" encoding="utf-8"?>
 <ct:contentTypeSchema xmlns:ct="http://schemas.microsoft.com/office/2006/metadata/contentType" xmlns:ma="http://schemas.microsoft.com/office/2006/metadata/properties/metaAttributes" ct:_="" ma:_="" ma:contentTypeName="Document" ma:contentTypeID="0x010100F541DD7D327B7F4E8D2EC665EEA7320D" ma:contentTypeVersion="4" ma:contentTypeDescription="Create a new document." ma:contentTypeScope="" ma:versionID="c299210c774dd12a84afd14716de3fbc">
   <xsd:schema xmlns:xsd="http://www.w3.org/2001/XMLSchema" xmlns:xs="http://www.w3.org/2001/XMLSchema" xmlns:p="http://schemas.microsoft.com/office/2006/metadata/properties" xmlns:ns2="a2f6636e-2933-45f9-9012-de6162fdddc0" targetNamespace="http://schemas.microsoft.com/office/2006/metadata/properties" ma:root="true" ma:fieldsID="6bf7ad6ddbf60d9b41ffaccfdc80e652" ns2:_="">
     <xsd:import namespace="a2f6636e-2933-45f9-9012-de6162fdddc0"/>
@@ -2341,22 +2736,24 @@
 </ct:contentTypeSchema>
 </file>
 
-<file path=customXml/item2.xml><?xml version="1.0" encoding="utf-8"?>
-<p:properties xmlns:p="http://schemas.microsoft.com/office/2006/metadata/properties" xmlns:xsi="http://www.w3.org/2001/XMLSchema-instance" xmlns:pc="http://schemas.microsoft.com/office/infopath/2007/PartnerControls">
-  <documentManagement/>
-</p:properties>
+<file path=customXml/itemProps1.xml><?xml version="1.0" encoding="utf-8"?>
+<ds:datastoreItem xmlns:ds="http://schemas.openxmlformats.org/officeDocument/2006/customXml" ds:itemID="{8E83E217-E0B0-4711-9A07-61F9971E1381}">
+  <ds:schemaRefs>
+    <ds:schemaRef ds:uri="http://schemas.microsoft.com/office/2006/metadata/properties"/>
+    <ds:schemaRef ds:uri="http://schemas.microsoft.com/office/infopath/2007/PartnerControls"/>
+  </ds:schemaRefs>
+</ds:datastoreItem>
 </file>
 
-<file path=customXml/item3.xml><?xml version="1.0" encoding="utf-8"?>
-<?mso-contentType ?>
-<FormTemplates xmlns="http://schemas.microsoft.com/sharepoint/v3/contenttype/forms">
-  <Display>DocumentLibraryForm</Display>
-  <Edit>DocumentLibraryForm</Edit>
-  <New>DocumentLibraryForm</New>
-</FormTemplates>
+<file path=customXml/itemProps2.xml><?xml version="1.0" encoding="utf-8"?>
+<ds:datastoreItem xmlns:ds="http://schemas.openxmlformats.org/officeDocument/2006/customXml" ds:itemID="{A5E04D7B-76FD-4B48-9434-C3BB652ED611}">
+  <ds:schemaRefs>
+    <ds:schemaRef ds:uri="http://schemas.microsoft.com/sharepoint/v3/contenttype/forms"/>
+  </ds:schemaRefs>
+</ds:datastoreItem>
 </file>
 
-<file path=customXml/itemProps1.xml><?xml version="1.0" encoding="utf-8"?>
+<file path=customXml/itemProps3.xml><?xml version="1.0" encoding="utf-8"?>
 <ds:datastoreItem xmlns:ds="http://schemas.openxmlformats.org/officeDocument/2006/customXml" ds:itemID="{B50474A2-E310-4978-A87E-5804FA105A00}">
   <ds:schemaRefs>
     <ds:schemaRef ds:uri="http://schemas.microsoft.com/office/2006/metadata/contentType"/>
@@ -2372,21 +2769,4 @@
     <ds:schemaRef ds:uri="http://schemas.microsoft.com/internal/obd"/>
   </ds:schemaRefs>
 </ds:datastoreItem>
-</file>
-
-<file path=customXml/itemProps2.xml><?xml version="1.0" encoding="utf-8"?>
-<ds:datastoreItem xmlns:ds="http://schemas.openxmlformats.org/officeDocument/2006/customXml" ds:itemID="{8E83E217-E0B0-4711-9A07-61F9971E1381}">
-  <ds:schemaRefs>
-    <ds:schemaRef ds:uri="http://schemas.microsoft.com/office/2006/metadata/properties"/>
-    <ds:schemaRef ds:uri="http://schemas.microsoft.com/office/infopath/2007/PartnerControls"/>
-  </ds:schemaRefs>
-</ds:datastoreItem>
-</file>
-
-<file path=customXml/itemProps3.xml><?xml version="1.0" encoding="utf-8"?>
-<ds:datastoreItem xmlns:ds="http://schemas.openxmlformats.org/officeDocument/2006/customXml" ds:itemID="{A5E04D7B-76FD-4B48-9434-C3BB652ED611}">
-  <ds:schemaRefs>
-    <ds:schemaRef ds:uri="http://schemas.microsoft.com/sharepoint/v3/contenttype/forms"/>
-  </ds:schemaRefs>
-</ds:datastoreItem>
 </file>
</xml_diff>